<commit_message>
fix major bug in the code.
</commit_message>
<xml_diff>
--- a/docs/MeetingMinutes20200725.docx
+++ b/docs/MeetingMinutes20200725.docx
@@ -431,7 +431,27 @@
                 <w:szCs w:val="24"/>
                 <w:lang w:val="en-CA"/>
               </w:rPr>
-              <w:t>June 29, 2020</w:t>
+              <w:t>J</w:t>
+            </w:r>
+            <w:r>
+              <w:rPr>
+                <w:rFonts w:ascii="Kalinga" w:hAnsi="Kalinga" w:cs="Kalinga"/>
+                <w:b/>
+                <w:sz w:val="24"/>
+                <w:szCs w:val="24"/>
+                <w:lang w:val="en-CA"/>
+              </w:rPr>
+              <w:t>uly</w:t>
+            </w:r>
+            <w:r>
+              <w:rPr>
+                <w:rFonts w:ascii="Kalinga" w:hAnsi="Kalinga" w:cs="Kalinga"/>
+                <w:b/>
+                <w:sz w:val="24"/>
+                <w:szCs w:val="24"/>
+                <w:lang w:val="en-CA"/>
+              </w:rPr>
+              <w:t xml:space="preserve"> 2, 2020</w:t>
             </w:r>
           </w:p>
         </w:tc>
@@ -656,11 +676,14 @@
             <w:r>
               <w:rPr>
                 <w:rFonts w:ascii="Kalinga" w:hAnsi="Kalinga" w:cs="Kalinga"/>
-                <w:b/>
-                <w:sz w:val="24"/>
-                <w:szCs w:val="24"/>
-              </w:rPr>
-              <w:t>Fernando Viana Maia</w:t>
+              </w:rPr>
+              <w:t xml:space="preserve">Joel </w:t>
+            </w:r>
+            <w:r>
+              <w:rPr>
+                <w:rFonts w:ascii="Kalinga" w:hAnsi="Kalinga" w:cs="Kalinga"/>
+              </w:rPr>
+              <w:t>Giladi</w:t>
             </w:r>
           </w:p>
         </w:tc>
@@ -1078,86 +1101,6 @@
           </w:p>
         </w:tc>
       </w:tr>
-      <w:tr>
-        <w:trPr>
-          <w:trHeight w:val="347"/>
-          <w:jc w:val="center"/>
-        </w:trPr>
-        <w:tc>
-          <w:tcPr>
-            <w:tcW w:w="3417" w:type="dxa"/>
-            <w:tcBorders>
-              <w:top w:val="single" w:sz="4" w:space="0" w:color="auto"/>
-              <w:left w:val="single" w:sz="4" w:space="0" w:color="auto"/>
-              <w:bottom w:val="single" w:sz="4" w:space="0" w:color="auto"/>
-              <w:right w:val="single" w:sz="4" w:space="0" w:color="auto"/>
-            </w:tcBorders>
-            <w:hideMark/>
-          </w:tcPr>
-          <w:p>
-            <w:pPr>
-              <w:tabs>
-                <w:tab w:val="left" w:pos="7200"/>
-              </w:tabs>
-              <w:spacing w:line="240" w:lineRule="auto"/>
-              <w:rPr>
-                <w:rFonts w:ascii="Kalinga" w:hAnsi="Kalinga" w:cs="Kalinga"/>
-              </w:rPr>
-            </w:pPr>
-          </w:p>
-        </w:tc>
-        <w:tc>
-          <w:tcPr>
-            <w:tcW w:w="4303" w:type="dxa"/>
-            <w:tcBorders>
-              <w:top w:val="single" w:sz="4" w:space="0" w:color="auto"/>
-              <w:left w:val="single" w:sz="4" w:space="0" w:color="auto"/>
-              <w:bottom w:val="single" w:sz="4" w:space="0" w:color="auto"/>
-              <w:right w:val="single" w:sz="4" w:space="0" w:color="auto"/>
-            </w:tcBorders>
-          </w:tcPr>
-          <w:p>
-            <w:pPr>
-              <w:tabs>
-                <w:tab w:val="left" w:pos="7200"/>
-              </w:tabs>
-              <w:spacing w:line="240" w:lineRule="auto"/>
-              <w:rPr>
-                <w:rFonts w:ascii="Kalinga" w:hAnsi="Kalinga" w:cs="Kalinga"/>
-              </w:rPr>
-            </w:pPr>
-          </w:p>
-        </w:tc>
-        <w:tc>
-          <w:tcPr>
-            <w:tcW w:w="2061" w:type="dxa"/>
-            <w:tcBorders>
-              <w:top w:val="single" w:sz="4" w:space="0" w:color="auto"/>
-              <w:left w:val="single" w:sz="4" w:space="0" w:color="auto"/>
-              <w:bottom w:val="single" w:sz="4" w:space="0" w:color="auto"/>
-              <w:right w:val="single" w:sz="4" w:space="0" w:color="auto"/>
-            </w:tcBorders>
-            <w:hideMark/>
-          </w:tcPr>
-          <w:p>
-            <w:pPr>
-              <w:tabs>
-                <w:tab w:val="left" w:pos="7200"/>
-              </w:tabs>
-              <w:spacing w:line="240" w:lineRule="auto"/>
-              <w:rPr>
-                <w:rFonts w:ascii="Kalinga" w:hAnsi="Kalinga" w:cs="Kalinga"/>
-              </w:rPr>
-            </w:pPr>
-            <w:r>
-              <w:rPr>
-                <w:rFonts w:ascii="Kalinga" w:hAnsi="Kalinga" w:cs="Kalinga"/>
-              </w:rPr>
-              <w:t>3</w:t>
-            </w:r>
-          </w:p>
-        </w:tc>
-      </w:tr>
     </w:tbl>
     <w:p/>
     <w:p>
@@ -1389,7 +1332,23 @@
           <w:rFonts w:ascii="Kalinga" w:hAnsi="Kalinga" w:cs="Kalinga"/>
           <w:lang w:val="en-CA"/>
         </w:rPr>
-        <w:t>Clarified the current status of the project and assigned equal work</w:t>
+        <w:t xml:space="preserve">Clarified the </w:t>
+      </w:r>
+      <w:proofErr w:type="gramStart"/>
+      <w:r>
+        <w:rPr>
+          <w:rFonts w:ascii="Kalinga" w:hAnsi="Kalinga" w:cs="Kalinga"/>
+          <w:lang w:val="en-CA"/>
+        </w:rPr>
+        <w:t>current status</w:t>
+      </w:r>
+      <w:proofErr w:type="gramEnd"/>
+      <w:r>
+        <w:rPr>
+          <w:rFonts w:ascii="Kalinga" w:hAnsi="Kalinga" w:cs="Kalinga"/>
+          <w:lang w:val="en-CA"/>
+        </w:rPr>
+        <w:t xml:space="preserve"> of the project and assigned equal work</w:t>
       </w:r>
     </w:p>
     <w:p>
@@ -1461,7 +1420,23 @@
           <w:rFonts w:ascii="Kalinga" w:hAnsi="Kalinga" w:cs="Kalinga"/>
           <w:lang w:val="en-CA"/>
         </w:rPr>
-        <w:t>Meet with Vera (Qiuming) tomorrow (Sunday)</w:t>
+        <w:t>Meet with Vera (</w:t>
+      </w:r>
+      <w:proofErr w:type="spellStart"/>
+      <w:r>
+        <w:rPr>
+          <w:rFonts w:ascii="Kalinga" w:hAnsi="Kalinga" w:cs="Kalinga"/>
+          <w:lang w:val="en-CA"/>
+        </w:rPr>
+        <w:t>Qiuming</w:t>
+      </w:r>
+      <w:proofErr w:type="spellEnd"/>
+      <w:r>
+        <w:rPr>
+          <w:rFonts w:ascii="Kalinga" w:hAnsi="Kalinga" w:cs="Kalinga"/>
+          <w:lang w:val="en-CA"/>
+        </w:rPr>
+        <w:t>) tomorrow (Sunday)</w:t>
       </w:r>
     </w:p>
     <w:p>

</xml_diff>